<commit_message>
Mise à jour des contrôles.
</commit_message>
<xml_diff>
--- a/Game Design/Contrôles.docx
+++ b/Game Design/Contrôles.docx
@@ -117,10 +117,10 @@
           <w:noProof/>
         </w:rPr>
         <w:drawing>
-          <wp:inline distT="0" distB="0" distL="0" distR="0" wp14:anchorId="6CA90848" wp14:editId="5766F9A5">
+          <wp:inline distT="0" distB="0" distL="0" distR="0" wp14:anchorId="7ECD2C04" wp14:editId="7FD9B63B">
             <wp:extent cx="5743575" cy="1628775"/>
             <wp:effectExtent l="0" t="0" r="9525" b="9525"/>
-            <wp:docPr id="1" name="Image 1"/>
+            <wp:docPr id="6" name="Image 6"/>
             <wp:cNvGraphicFramePr>
               <a:graphicFrameLocks xmlns:a="http://schemas.openxmlformats.org/drawingml/2006/main" noChangeAspect="1"/>
             </wp:cNvGraphicFramePr>
@@ -184,18 +184,7 @@
       </w:r>
     </w:p>
     <w:p/>
-    <w:p>
-      <w:pPr>
-        <w:pStyle w:val="Titre2"/>
-        <w:numPr>
-          <w:ilvl w:val="0"/>
-          <w:numId w:val="5"/>
-        </w:numPr>
-      </w:pPr>
-      <w:r>
-        <w:t>Option 1</w:t>
-      </w:r>
-    </w:p>
+    <w:p/>
     <w:p/>
     <w:p/>
     <w:p>
@@ -204,10 +193,10 @@
           <w:noProof/>
         </w:rPr>
         <w:drawing>
-          <wp:inline distT="0" distB="0" distL="0" distR="0" wp14:anchorId="1C08F2D3" wp14:editId="2BAA60E1">
-            <wp:extent cx="5753100" cy="3400425"/>
-            <wp:effectExtent l="0" t="0" r="0" b="9525"/>
-            <wp:docPr id="2" name="Image 2"/>
+          <wp:inline distT="0" distB="0" distL="0" distR="0" wp14:anchorId="30EE8A45" wp14:editId="375CC4DF">
+            <wp:extent cx="5762625" cy="3400425"/>
+            <wp:effectExtent l="0" t="0" r="9525" b="9525"/>
+            <wp:docPr id="7" name="Image 7"/>
             <wp:cNvGraphicFramePr>
               <a:graphicFrameLocks xmlns:a="http://schemas.openxmlformats.org/drawingml/2006/main" noChangeAspect="1"/>
             </wp:cNvGraphicFramePr>
@@ -236,7 +225,7 @@
                   <pic:spPr bwMode="auto">
                     <a:xfrm>
                       <a:off x="0" y="0"/>
-                      <a:ext cx="5753100" cy="3400425"/>
+                      <a:ext cx="5762625" cy="3400425"/>
                     </a:xfrm>
                     <a:prstGeom prst="rect">
                       <a:avLst/>
@@ -253,28 +242,45 @@
         </w:drawing>
       </w:r>
     </w:p>
-    <w:p>
-      <w:pPr>
-        <w:pStyle w:val="Titre2"/>
+    <w:p/>
+    <w:p/>
+    <w:p/>
+    <w:p/>
+    <w:p/>
+    <w:p/>
+    <w:p/>
+    <w:p/>
+    <w:p/>
+    <w:p/>
+    <w:p/>
+    <w:p/>
+    <w:p/>
+    <w:p>
+      <w:pPr>
+        <w:pStyle w:val="Titre1"/>
         <w:numPr>
           <w:ilvl w:val="0"/>
-          <w:numId w:val="5"/>
+          <w:numId w:val="2"/>
         </w:numPr>
       </w:pPr>
       <w:r>
-        <w:t>Option 2</w:t>
-      </w:r>
-    </w:p>
+        <w:lastRenderedPageBreak/>
+        <w:t>XBOX</w:t>
+      </w:r>
+    </w:p>
+    <w:p/>
+    <w:p/>
+    <w:p/>
     <w:p>
       <w:r>
         <w:rPr>
           <w:noProof/>
         </w:rPr>
         <w:drawing>
-          <wp:inline distT="0" distB="0" distL="0" distR="0" wp14:anchorId="0AD6804D" wp14:editId="6FCACBE7">
-            <wp:extent cx="5753100" cy="3400425"/>
-            <wp:effectExtent l="0" t="0" r="0" b="9525"/>
-            <wp:docPr id="5" name="Image 5"/>
+          <wp:inline distT="0" distB="0" distL="0" distR="0" wp14:anchorId="325E20AD" wp14:editId="0AAEF7E1">
+            <wp:extent cx="5715000" cy="5715000"/>
+            <wp:effectExtent l="0" t="0" r="0" b="0"/>
+            <wp:docPr id="9" name="Image 9"/>
             <wp:cNvGraphicFramePr>
               <a:graphicFrameLocks xmlns:a="http://schemas.openxmlformats.org/drawingml/2006/main" noChangeAspect="1"/>
             </wp:cNvGraphicFramePr>
@@ -282,85 +288,13 @@
               <a:graphicData uri="http://schemas.openxmlformats.org/drawingml/2006/picture">
                 <pic:pic xmlns:pic="http://schemas.openxmlformats.org/drawingml/2006/picture">
                   <pic:nvPicPr>
-                    <pic:cNvPr id="0" name="Picture 1"/>
+                    <pic:cNvPr id="0" name="Picture 4"/>
                     <pic:cNvPicPr>
                       <a:picLocks noChangeAspect="1" noChangeArrowheads="1"/>
                     </pic:cNvPicPr>
                   </pic:nvPicPr>
                   <pic:blipFill>
                     <a:blip r:embed="rId8">
-                      <a:extLst>
-                        <a:ext uri="{28A0092B-C50C-407E-A947-70E740481C1C}">
-                          <a14:useLocalDpi xmlns:a14="http://schemas.microsoft.com/office/drawing/2010/main" val="0"/>
-                        </a:ext>
-                      </a:extLst>
-                    </a:blip>
-                    <a:srcRect/>
-                    <a:stretch>
-                      <a:fillRect/>
-                    </a:stretch>
-                  </pic:blipFill>
-                  <pic:spPr bwMode="auto">
-                    <a:xfrm>
-                      <a:off x="0" y="0"/>
-                      <a:ext cx="5753100" cy="3400425"/>
-                    </a:xfrm>
-                    <a:prstGeom prst="rect">
-                      <a:avLst/>
-                    </a:prstGeom>
-                    <a:noFill/>
-                    <a:ln>
-                      <a:noFill/>
-                    </a:ln>
-                  </pic:spPr>
-                </pic:pic>
-              </a:graphicData>
-            </a:graphic>
-          </wp:inline>
-        </w:drawing>
-      </w:r>
-    </w:p>
-    <w:p/>
-    <w:p>
-      <w:pPr>
-        <w:pStyle w:val="Titre1"/>
-        <w:numPr>
-          <w:ilvl w:val="0"/>
-          <w:numId w:val="2"/>
-        </w:numPr>
-      </w:pPr>
-      <w:r>
-        <w:lastRenderedPageBreak/>
-        <w:t>XBOX</w:t>
-      </w:r>
-    </w:p>
-    <w:p/>
-    <w:p/>
-    <w:p/>
-    <w:p>
-      <w:r>
-        <w:rPr>
-          <w:noProof/>
-        </w:rPr>
-        <w:drawing>
-          <wp:inline distT="0" distB="0" distL="0" distR="0" wp14:anchorId="5ABA067D" wp14:editId="2663B98E">
-            <wp:extent cx="5715000" cy="5715000"/>
-            <wp:effectExtent l="0" t="0" r="0" b="0"/>
-            <wp:docPr id="3" name="Image 3"/>
-            <wp:cNvGraphicFramePr>
-              <a:graphicFrameLocks xmlns:a="http://schemas.openxmlformats.org/drawingml/2006/main" noChangeAspect="1"/>
-            </wp:cNvGraphicFramePr>
-            <a:graphic xmlns:a="http://schemas.openxmlformats.org/drawingml/2006/main">
-              <a:graphicData uri="http://schemas.openxmlformats.org/drawingml/2006/picture">
-                <pic:pic xmlns:pic="http://schemas.openxmlformats.org/drawingml/2006/picture">
-                  <pic:nvPicPr>
-                    <pic:cNvPr id="0" name="Picture 3"/>
-                    <pic:cNvPicPr>
-                      <a:picLocks noChangeAspect="1" noChangeArrowheads="1"/>
-                    </pic:cNvPicPr>
-                  </pic:nvPicPr>
-                  <pic:blipFill>
-                    <a:blip r:embed="rId9">
                       <a:extLst>
                         <a:ext uri="{28A0092B-C50C-407E-A947-70E740481C1C}">
                           <a14:useLocalDpi xmlns:a14="http://schemas.microsoft.com/office/drawing/2010/main" val="0"/>
@@ -398,7 +332,6 @@
     <w:p/>
     <w:p/>
     <w:p/>
-    <w:p/>
     <w:p>
       <w:pPr>
         <w:pStyle w:val="Titre1"/>
@@ -422,10 +355,10 @@
           <w:noProof/>
         </w:rPr>
         <w:drawing>
-          <wp:inline distT="0" distB="0" distL="0" distR="0" wp14:anchorId="336388EF" wp14:editId="5D7071C3">
+          <wp:inline distT="0" distB="0" distL="0" distR="0" wp14:anchorId="00250429" wp14:editId="292C19C6">
             <wp:extent cx="5762625" cy="2571750"/>
             <wp:effectExtent l="0" t="0" r="9525" b="0"/>
-            <wp:docPr id="4" name="Image 4"/>
+            <wp:docPr id="12" name="Image 12"/>
             <wp:cNvGraphicFramePr>
               <a:graphicFrameLocks xmlns:a="http://schemas.openxmlformats.org/drawingml/2006/main" noChangeAspect="1"/>
             </wp:cNvGraphicFramePr>
@@ -433,13 +366,13 @@
               <a:graphicData uri="http://schemas.openxmlformats.org/drawingml/2006/picture">
                 <pic:pic xmlns:pic="http://schemas.openxmlformats.org/drawingml/2006/picture">
                   <pic:nvPicPr>
-                    <pic:cNvPr id="0" name="Picture 4"/>
+                    <pic:cNvPr id="0" name="Picture 7"/>
                     <pic:cNvPicPr>
                       <a:picLocks noChangeAspect="1" noChangeArrowheads="1"/>
                     </pic:cNvPicPr>
                   </pic:nvPicPr>
                   <pic:blipFill>
-                    <a:blip r:embed="rId10">
+                    <a:blip r:embed="rId9">
                       <a:extLst>
                         <a:ext uri="{28A0092B-C50C-407E-A947-70E740481C1C}">
                           <a14:useLocalDpi xmlns:a14="http://schemas.microsoft.com/office/drawing/2010/main" val="0"/>
@@ -471,6 +404,11 @@
         </w:drawing>
       </w:r>
     </w:p>
+    <w:p/>
+    <w:p/>
+    <w:p/>
+    <w:p/>
+    <w:p/>
     <w:sectPr>
       <w:pgSz w:w="11906" w:h="16838"/>
       <w:pgMar w:top="1417" w:right="1417" w:bottom="1417" w:left="1417" w:header="708" w:footer="708" w:gutter="0"/>
@@ -573,6 +511,95 @@
     </w:lvl>
   </w:abstractNum>
   <w:abstractNum w:abstractNumId="1" w15:restartNumberingAfterBreak="0">
+    <w:nsid w:val="17F37764"/>
+    <w:multiLevelType w:val="hybridMultilevel"/>
+    <w:tmpl w:val="CC2897FC"/>
+    <w:lvl w:ilvl="0" w:tplc="040C0015">
+      <w:start w:val="2"/>
+      <w:numFmt w:val="upperLetter"/>
+      <w:lvlText w:val="%1."/>
+      <w:lvlJc w:val="left"/>
+      <w:pPr>
+        <w:ind w:left="720" w:hanging="360"/>
+      </w:pPr>
+      <w:rPr>
+        <w:rFonts w:hint="default"/>
+      </w:rPr>
+    </w:lvl>
+    <w:lvl w:ilvl="1" w:tplc="040C0019" w:tentative="1">
+      <w:start w:val="1"/>
+      <w:numFmt w:val="lowerLetter"/>
+      <w:lvlText w:val="%2."/>
+      <w:lvlJc w:val="left"/>
+      <w:pPr>
+        <w:ind w:left="1440" w:hanging="360"/>
+      </w:pPr>
+    </w:lvl>
+    <w:lvl w:ilvl="2" w:tplc="040C001B" w:tentative="1">
+      <w:start w:val="1"/>
+      <w:numFmt w:val="lowerRoman"/>
+      <w:lvlText w:val="%3."/>
+      <w:lvlJc w:val="right"/>
+      <w:pPr>
+        <w:ind w:left="2160" w:hanging="180"/>
+      </w:pPr>
+    </w:lvl>
+    <w:lvl w:ilvl="3" w:tplc="040C000F" w:tentative="1">
+      <w:start w:val="1"/>
+      <w:numFmt w:val="decimal"/>
+      <w:lvlText w:val="%4."/>
+      <w:lvlJc w:val="left"/>
+      <w:pPr>
+        <w:ind w:left="2880" w:hanging="360"/>
+      </w:pPr>
+    </w:lvl>
+    <w:lvl w:ilvl="4" w:tplc="040C0019" w:tentative="1">
+      <w:start w:val="1"/>
+      <w:numFmt w:val="lowerLetter"/>
+      <w:lvlText w:val="%5."/>
+      <w:lvlJc w:val="left"/>
+      <w:pPr>
+        <w:ind w:left="3600" w:hanging="360"/>
+      </w:pPr>
+    </w:lvl>
+    <w:lvl w:ilvl="5" w:tplc="040C001B" w:tentative="1">
+      <w:start w:val="1"/>
+      <w:numFmt w:val="lowerRoman"/>
+      <w:lvlText w:val="%6."/>
+      <w:lvlJc w:val="right"/>
+      <w:pPr>
+        <w:ind w:left="4320" w:hanging="180"/>
+      </w:pPr>
+    </w:lvl>
+    <w:lvl w:ilvl="6" w:tplc="040C000F" w:tentative="1">
+      <w:start w:val="1"/>
+      <w:numFmt w:val="decimal"/>
+      <w:lvlText w:val="%7."/>
+      <w:lvlJc w:val="left"/>
+      <w:pPr>
+        <w:ind w:left="5040" w:hanging="360"/>
+      </w:pPr>
+    </w:lvl>
+    <w:lvl w:ilvl="7" w:tplc="040C0019" w:tentative="1">
+      <w:start w:val="1"/>
+      <w:numFmt w:val="lowerLetter"/>
+      <w:lvlText w:val="%8."/>
+      <w:lvlJc w:val="left"/>
+      <w:pPr>
+        <w:ind w:left="5760" w:hanging="360"/>
+      </w:pPr>
+    </w:lvl>
+    <w:lvl w:ilvl="8" w:tplc="040C001B" w:tentative="1">
+      <w:start w:val="1"/>
+      <w:numFmt w:val="lowerRoman"/>
+      <w:lvlText w:val="%9."/>
+      <w:lvlJc w:val="right"/>
+      <w:pPr>
+        <w:ind w:left="6480" w:hanging="180"/>
+      </w:pPr>
+    </w:lvl>
+  </w:abstractNum>
+  <w:abstractNum w:abstractNumId="2" w15:restartNumberingAfterBreak="0">
     <w:nsid w:val="53C14763"/>
     <w:multiLevelType w:val="hybridMultilevel"/>
     <w:tmpl w:val="3CB8C08E"/>
@@ -661,7 +688,7 @@
       </w:pPr>
     </w:lvl>
   </w:abstractNum>
-  <w:abstractNum w:abstractNumId="2" w15:restartNumberingAfterBreak="0">
+  <w:abstractNum w:abstractNumId="3" w15:restartNumberingAfterBreak="0">
     <w:nsid w:val="69D43CDC"/>
     <w:multiLevelType w:val="hybridMultilevel"/>
     <w:tmpl w:val="73C6F0A0"/>
@@ -750,7 +777,7 @@
       </w:pPr>
     </w:lvl>
   </w:abstractNum>
-  <w:abstractNum w:abstractNumId="3" w15:restartNumberingAfterBreak="0">
+  <w:abstractNum w:abstractNumId="4" w15:restartNumberingAfterBreak="0">
     <w:nsid w:val="6D54113C"/>
     <w:multiLevelType w:val="hybridMultilevel"/>
     <w:tmpl w:val="CC2897FC"/>
@@ -839,7 +866,7 @@
       </w:pPr>
     </w:lvl>
   </w:abstractNum>
-  <w:abstractNum w:abstractNumId="4" w15:restartNumberingAfterBreak="0">
+  <w:abstractNum w:abstractNumId="5" w15:restartNumberingAfterBreak="0">
     <w:nsid w:val="73671250"/>
     <w:multiLevelType w:val="hybridMultilevel"/>
     <w:tmpl w:val="B2504128"/>
@@ -929,19 +956,22 @@
     </w:lvl>
   </w:abstractNum>
   <w:num w:numId="1">
-    <w:abstractNumId w:val="1"/>
+    <w:abstractNumId w:val="2"/>
   </w:num>
   <w:num w:numId="2">
-    <w:abstractNumId w:val="3"/>
+    <w:abstractNumId w:val="4"/>
   </w:num>
   <w:num w:numId="3">
     <w:abstractNumId w:val="0"/>
   </w:num>
   <w:num w:numId="4">
-    <w:abstractNumId w:val="2"/>
+    <w:abstractNumId w:val="3"/>
   </w:num>
   <w:num w:numId="5">
-    <w:abstractNumId w:val="4"/>
+    <w:abstractNumId w:val="5"/>
+  </w:num>
+  <w:num w:numId="6">
+    <w:abstractNumId w:val="1"/>
   </w:num>
 </w:numbering>
 </file>

</xml_diff>